<commit_message>
change & add project_name_th, project_name_en
</commit_message>
<xml_diff>
--- a/docs/database_v1.4.docx
+++ b/docs/database_v1.4.docx
@@ -240,6 +240,16 @@
               </w:rPr>
               <w:t>project_name</w:t>
             </w:r>
+            <w:r>
+              <w:rPr>
+                <w:rFonts w:ascii="TH SarabunPSK" w:eastAsia="Times New Roman" w:hAnsi="TH SarabunPSK" w:cs="TH SarabunPSK"/>
+                <w:color w:val="000000"/>
+                <w:sz w:val="32"/>
+                <w:szCs w:val="32"/>
+                <w:lang w:bidi="th-TH"/>
+              </w:rPr>
+              <w:t>_th</w:t>
+            </w:r>
             <w:proofErr w:type="spellEnd"/>
           </w:p>
         </w:tc>
@@ -324,6 +334,16 @@
               <w:ind w:left="128"/>
               <w:outlineLvl w:val="1"/>
               <w:rPr>
+                <w:rFonts w:ascii="TH SarabunPSK" w:eastAsia="Times New Roman" w:hAnsi="TH SarabunPSK" w:cs="TH SarabunPSK"/>
+                <w:color w:val="000000"/>
+                <w:sz w:val="32"/>
+                <w:szCs w:val="32"/>
+                <w:cs/>
+                <w:lang w:bidi="th-TH"/>
+              </w:rPr>
+            </w:pPr>
+            <w:r>
+              <w:rPr>
                 <w:rFonts w:ascii="TH SarabunPSK" w:eastAsia="Times New Roman" w:hAnsi="TH SarabunPSK" w:cs="TH SarabunPSK" w:hint="cs"/>
                 <w:color w:val="000000"/>
                 <w:sz w:val="32"/>
@@ -331,7 +351,8 @@
                 <w:cs/>
                 <w:lang w:bidi="th-TH"/>
               </w:rPr>
-            </w:pPr>
+              <w:t>ชื่อโครงการ</w:t>
+            </w:r>
             <w:r>
               <w:rPr>
                 <w:rFonts w:ascii="TH SarabunPSK" w:eastAsia="Times New Roman" w:hAnsi="TH SarabunPSK" w:cs="TH SarabunPSK" w:hint="cs"/>
@@ -341,7 +362,7 @@
                 <w:cs/>
                 <w:lang w:bidi="th-TH"/>
               </w:rPr>
-              <w:t>ชื่อโครงการ</w:t>
+              <w:t>ภาษาไทย</w:t>
             </w:r>
           </w:p>
         </w:tc>
@@ -388,7 +409,27 @@
                 <w:szCs w:val="32"/>
                 <w:lang w:bidi="th-TH"/>
               </w:rPr>
-              <w:t>project_address</w:t>
+              <w:t>project_name</w:t>
+            </w:r>
+            <w:r>
+              <w:rPr>
+                <w:rFonts w:ascii="TH SarabunPSK" w:eastAsia="Times New Roman" w:hAnsi="TH SarabunPSK" w:cs="TH SarabunPSK"/>
+                <w:color w:val="000000"/>
+                <w:sz w:val="32"/>
+                <w:szCs w:val="32"/>
+                <w:lang w:bidi="th-TH"/>
+              </w:rPr>
+              <w:t>_</w:t>
+            </w:r>
+            <w:r>
+              <w:rPr>
+                <w:rFonts w:ascii="TH SarabunPSK" w:eastAsia="Times New Roman" w:hAnsi="TH SarabunPSK" w:cs="TH SarabunPSK"/>
+                <w:color w:val="000000"/>
+                <w:sz w:val="32"/>
+                <w:szCs w:val="32"/>
+                <w:lang w:bidi="th-TH"/>
+              </w:rPr>
+              <w:t>en</w:t>
             </w:r>
             <w:proofErr w:type="spellEnd"/>
           </w:p>
@@ -425,15 +466,27 @@
                 <w:lang w:val="en" w:bidi="th-TH"/>
               </w:rPr>
             </w:pPr>
-            <w:r>
-              <w:rPr>
-                <w:rFonts w:ascii="TH SarabunPSK" w:eastAsia="Times New Roman" w:hAnsi="TH SarabunPSK" w:cs="TH SarabunPSK"/>
-                <w:color w:val="000000"/>
-                <w:sz w:val="32"/>
-                <w:szCs w:val="32"/>
-                <w:lang w:val="en" w:bidi="th-TH"/>
-              </w:rPr>
-              <w:t>text</w:t>
+            <w:proofErr w:type="gramStart"/>
+            <w:r>
+              <w:rPr>
+                <w:rFonts w:ascii="TH SarabunPSK" w:eastAsia="Times New Roman" w:hAnsi="TH SarabunPSK" w:cs="TH SarabunPSK"/>
+                <w:color w:val="000000"/>
+                <w:sz w:val="32"/>
+                <w:szCs w:val="32"/>
+                <w:lang w:val="en" w:bidi="th-TH"/>
+              </w:rPr>
+              <w:t>varchar(</w:t>
+            </w:r>
+            <w:proofErr w:type="gramEnd"/>
+            <w:r>
+              <w:rPr>
+                <w:rFonts w:ascii="TH SarabunPSK" w:eastAsia="Times New Roman" w:hAnsi="TH SarabunPSK" w:cs="TH SarabunPSK"/>
+                <w:color w:val="000000"/>
+                <w:sz w:val="32"/>
+                <w:szCs w:val="32"/>
+                <w:lang w:val="en" w:bidi="th-TH"/>
+              </w:rPr>
+              <w:t>100)</w:t>
             </w:r>
           </w:p>
         </w:tc>
@@ -466,6 +519,7 @@
                 <w:color w:val="000000"/>
                 <w:sz w:val="32"/>
                 <w:szCs w:val="32"/>
+                <w:cs/>
                 <w:lang w:bidi="th-TH"/>
               </w:rPr>
             </w:pPr>
@@ -478,8 +532,21 @@
                 <w:cs/>
                 <w:lang w:bidi="th-TH"/>
               </w:rPr>
-              <w:t>ที่ตั้งโครงการ</w:t>
-            </w:r>
+              <w:t>ชื่อโครงการ</w:t>
+            </w:r>
+            <w:r>
+              <w:rPr>
+                <w:rFonts w:ascii="TH SarabunPSK" w:eastAsia="Times New Roman" w:hAnsi="TH SarabunPSK" w:cs="TH SarabunPSK" w:hint="cs"/>
+                <w:color w:val="000000"/>
+                <w:sz w:val="32"/>
+                <w:szCs w:val="32"/>
+                <w:cs/>
+                <w:lang w:bidi="th-TH"/>
+              </w:rPr>
+              <w:t>ภาษาอังกฤษ</w:t>
+            </w:r>
+            <w:bookmarkStart w:id="0" w:name="_GoBack"/>
+            <w:bookmarkEnd w:id="0"/>
           </w:p>
         </w:tc>
       </w:tr>
@@ -525,7 +592,7 @@
                 <w:szCs w:val="32"/>
                 <w:lang w:bidi="th-TH"/>
               </w:rPr>
-              <w:t>project_phone</w:t>
+              <w:t>project_address</w:t>
             </w:r>
             <w:proofErr w:type="spellEnd"/>
           </w:p>
@@ -562,27 +629,15 @@
                 <w:lang w:val="en" w:bidi="th-TH"/>
               </w:rPr>
             </w:pPr>
-            <w:proofErr w:type="gramStart"/>
-            <w:r>
-              <w:rPr>
-                <w:rFonts w:ascii="TH SarabunPSK" w:eastAsia="Times New Roman" w:hAnsi="TH SarabunPSK" w:cs="TH SarabunPSK"/>
-                <w:color w:val="000000"/>
-                <w:sz w:val="32"/>
-                <w:szCs w:val="32"/>
-                <w:lang w:val="en" w:bidi="th-TH"/>
-              </w:rPr>
-              <w:t>varchar(</w:t>
-            </w:r>
-            <w:proofErr w:type="gramEnd"/>
-            <w:r>
-              <w:rPr>
-                <w:rFonts w:ascii="TH SarabunPSK" w:eastAsia="Times New Roman" w:hAnsi="TH SarabunPSK" w:cs="TH SarabunPSK"/>
-                <w:color w:val="000000"/>
-                <w:sz w:val="32"/>
-                <w:szCs w:val="32"/>
-                <w:lang w:val="en" w:bidi="th-TH"/>
-              </w:rPr>
-              <w:t>20)</w:t>
+            <w:r>
+              <w:rPr>
+                <w:rFonts w:ascii="TH SarabunPSK" w:eastAsia="Times New Roman" w:hAnsi="TH SarabunPSK" w:cs="TH SarabunPSK"/>
+                <w:color w:val="000000"/>
+                <w:sz w:val="32"/>
+                <w:szCs w:val="32"/>
+                <w:lang w:val="en" w:bidi="th-TH"/>
+              </w:rPr>
+              <w:t>text</w:t>
             </w:r>
           </w:p>
         </w:tc>
@@ -627,7 +682,7 @@
                 <w:cs/>
                 <w:lang w:bidi="th-TH"/>
               </w:rPr>
-              <w:t>เบอร์โทรศัพท์</w:t>
+              <w:t>ที่ตั้งโครงการ</w:t>
             </w:r>
           </w:p>
         </w:tc>
@@ -674,7 +729,7 @@
                 <w:szCs w:val="32"/>
                 <w:lang w:bidi="th-TH"/>
               </w:rPr>
-              <w:t>project_email</w:t>
+              <w:t>project_phone</w:t>
             </w:r>
             <w:proofErr w:type="spellEnd"/>
           </w:p>
@@ -731,7 +786,7 @@
                 <w:szCs w:val="32"/>
                 <w:lang w:val="en" w:bidi="th-TH"/>
               </w:rPr>
-              <w:t>50)</w:t>
+              <w:t>20)</w:t>
             </w:r>
           </w:p>
         </w:tc>
@@ -776,7 +831,7 @@
                 <w:cs/>
                 <w:lang w:bidi="th-TH"/>
               </w:rPr>
-              <w:t>อีเมล</w:t>
+              <w:t>เบอร์โทรศัพท์</w:t>
             </w:r>
           </w:p>
         </w:tc>
@@ -823,7 +878,7 @@
                 <w:szCs w:val="32"/>
                 <w:lang w:bidi="th-TH"/>
               </w:rPr>
-              <w:t>project_website</w:t>
+              <w:t>project_email</w:t>
             </w:r>
             <w:proofErr w:type="spellEnd"/>
           </w:p>
@@ -925,7 +980,7 @@
                 <w:cs/>
                 <w:lang w:bidi="th-TH"/>
               </w:rPr>
-              <w:t>เว็บไซต์</w:t>
+              <w:t>อีเมล</w:t>
             </w:r>
           </w:p>
         </w:tc>
@@ -972,7 +1027,7 @@
                 <w:szCs w:val="32"/>
                 <w:lang w:bidi="th-TH"/>
               </w:rPr>
-              <w:t>project_twitter</w:t>
+              <w:t>project_website</w:t>
             </w:r>
             <w:proofErr w:type="spellEnd"/>
           </w:p>
@@ -1067,13 +1122,14 @@
             </w:pPr>
             <w:r>
               <w:rPr>
-                <w:rFonts w:ascii="TH SarabunPSK" w:eastAsia="Times New Roman" w:hAnsi="TH SarabunPSK" w:cs="TH SarabunPSK"/>
-                <w:color w:val="000000"/>
-                <w:sz w:val="32"/>
-                <w:szCs w:val="32"/>
-                <w:lang w:bidi="th-TH"/>
-              </w:rPr>
-              <w:t>Twitter</w:t>
+                <w:rFonts w:ascii="TH SarabunPSK" w:eastAsia="Times New Roman" w:hAnsi="TH SarabunPSK" w:cs="TH SarabunPSK" w:hint="cs"/>
+                <w:color w:val="000000"/>
+                <w:sz w:val="32"/>
+                <w:szCs w:val="32"/>
+                <w:cs/>
+                <w:lang w:bidi="th-TH"/>
+              </w:rPr>
+              <w:t>เว็บไซต์</w:t>
             </w:r>
           </w:p>
         </w:tc>
@@ -1120,7 +1176,7 @@
                 <w:szCs w:val="32"/>
                 <w:lang w:bidi="th-TH"/>
               </w:rPr>
-              <w:t>project_facebook</w:t>
+              <w:t>project_twitter</w:t>
             </w:r>
             <w:proofErr w:type="spellEnd"/>
           </w:p>
@@ -1221,7 +1277,7 @@
                 <w:szCs w:val="32"/>
                 <w:lang w:bidi="th-TH"/>
               </w:rPr>
-              <w:t>Facebook</w:t>
+              <w:t>Twitter</w:t>
             </w:r>
           </w:p>
         </w:tc>
@@ -1268,7 +1324,7 @@
                 <w:szCs w:val="32"/>
                 <w:lang w:bidi="th-TH"/>
               </w:rPr>
-              <w:t>project_youtube</w:t>
+              <w:t>project_facebook</w:t>
             </w:r>
             <w:proofErr w:type="spellEnd"/>
           </w:p>
@@ -1369,7 +1425,7 @@
                 <w:szCs w:val="32"/>
                 <w:lang w:bidi="th-TH"/>
               </w:rPr>
-              <w:t>YouTube</w:t>
+              <w:t>Facebook</w:t>
             </w:r>
           </w:p>
         </w:tc>
@@ -1416,6 +1472,154 @@
                 <w:szCs w:val="32"/>
                 <w:lang w:bidi="th-TH"/>
               </w:rPr>
+              <w:t>project_youtube</w:t>
+            </w:r>
+            <w:proofErr w:type="spellEnd"/>
+          </w:p>
+        </w:tc>
+        <w:tc>
+          <w:tcPr>
+            <w:tcW w:w="1264" w:type="dxa"/>
+            <w:tcBorders>
+              <w:top w:val="single" w:sz="12" w:space="0" w:color="000000"/>
+              <w:left w:val="single" w:sz="12" w:space="0" w:color="000000"/>
+              <w:bottom w:val="single" w:sz="12" w:space="0" w:color="000000"/>
+              <w:right w:val="single" w:sz="12" w:space="0" w:color="000000"/>
+            </w:tcBorders>
+            <w:shd w:val="clear" w:color="auto" w:fill="FFFFFF"/>
+            <w:noWrap/>
+            <w:tcMar>
+              <w:top w:w="48" w:type="dxa"/>
+              <w:left w:w="48" w:type="dxa"/>
+              <w:bottom w:w="48" w:type="dxa"/>
+              <w:right w:w="48" w:type="dxa"/>
+            </w:tcMar>
+            <w:vAlign w:val="center"/>
+            <w:hideMark/>
+          </w:tcPr>
+          <w:p>
+            <w:pPr>
+              <w:spacing w:before="100" w:beforeAutospacing="1" w:after="100" w:afterAutospacing="1"/>
+              <w:outlineLvl w:val="1"/>
+              <w:rPr>
+                <w:rFonts w:ascii="TH SarabunPSK" w:eastAsia="Times New Roman" w:hAnsi="TH SarabunPSK" w:cs="TH SarabunPSK"/>
+                <w:color w:val="000000"/>
+                <w:sz w:val="32"/>
+                <w:szCs w:val="32"/>
+                <w:lang w:val="en" w:bidi="th-TH"/>
+              </w:rPr>
+            </w:pPr>
+            <w:proofErr w:type="gramStart"/>
+            <w:r>
+              <w:rPr>
+                <w:rFonts w:ascii="TH SarabunPSK" w:eastAsia="Times New Roman" w:hAnsi="TH SarabunPSK" w:cs="TH SarabunPSK"/>
+                <w:color w:val="000000"/>
+                <w:sz w:val="32"/>
+                <w:szCs w:val="32"/>
+                <w:lang w:val="en" w:bidi="th-TH"/>
+              </w:rPr>
+              <w:t>varchar(</w:t>
+            </w:r>
+            <w:proofErr w:type="gramEnd"/>
+            <w:r>
+              <w:rPr>
+                <w:rFonts w:ascii="TH SarabunPSK" w:eastAsia="Times New Roman" w:hAnsi="TH SarabunPSK" w:cs="TH SarabunPSK"/>
+                <w:color w:val="000000"/>
+                <w:sz w:val="32"/>
+                <w:szCs w:val="32"/>
+                <w:lang w:val="en" w:bidi="th-TH"/>
+              </w:rPr>
+              <w:t>50)</w:t>
+            </w:r>
+          </w:p>
+        </w:tc>
+        <w:tc>
+          <w:tcPr>
+            <w:tcW w:w="5840" w:type="dxa"/>
+            <w:tcBorders>
+              <w:top w:val="single" w:sz="12" w:space="0" w:color="000000"/>
+              <w:left w:val="single" w:sz="12" w:space="0" w:color="000000"/>
+              <w:bottom w:val="single" w:sz="12" w:space="0" w:color="000000"/>
+              <w:right w:val="single" w:sz="12" w:space="0" w:color="000000"/>
+            </w:tcBorders>
+            <w:shd w:val="clear" w:color="auto" w:fill="FFFFFF"/>
+            <w:tcMar>
+              <w:top w:w="48" w:type="dxa"/>
+              <w:left w:w="48" w:type="dxa"/>
+              <w:bottom w:w="48" w:type="dxa"/>
+              <w:right w:w="48" w:type="dxa"/>
+            </w:tcMar>
+            <w:vAlign w:val="center"/>
+            <w:hideMark/>
+          </w:tcPr>
+          <w:p>
+            <w:pPr>
+              <w:spacing w:before="100" w:beforeAutospacing="1" w:after="100" w:afterAutospacing="1"/>
+              <w:ind w:left="128"/>
+              <w:outlineLvl w:val="1"/>
+              <w:rPr>
+                <w:rFonts w:ascii="TH SarabunPSK" w:eastAsia="Times New Roman" w:hAnsi="TH SarabunPSK" w:cs="TH SarabunPSK"/>
+                <w:color w:val="000000"/>
+                <w:sz w:val="32"/>
+                <w:szCs w:val="32"/>
+                <w:lang w:bidi="th-TH"/>
+              </w:rPr>
+            </w:pPr>
+            <w:r>
+              <w:rPr>
+                <w:rFonts w:ascii="TH SarabunPSK" w:eastAsia="Times New Roman" w:hAnsi="TH SarabunPSK" w:cs="TH SarabunPSK"/>
+                <w:color w:val="000000"/>
+                <w:sz w:val="32"/>
+                <w:szCs w:val="32"/>
+                <w:lang w:bidi="th-TH"/>
+              </w:rPr>
+              <w:t>YouTube</w:t>
+            </w:r>
+          </w:p>
+        </w:tc>
+      </w:tr>
+      <w:tr>
+        <w:tc>
+          <w:tcPr>
+            <w:tcW w:w="1812" w:type="dxa"/>
+            <w:tcBorders>
+              <w:top w:val="single" w:sz="12" w:space="0" w:color="000000"/>
+              <w:left w:val="single" w:sz="12" w:space="0" w:color="000000"/>
+              <w:bottom w:val="single" w:sz="12" w:space="0" w:color="000000"/>
+              <w:right w:val="single" w:sz="12" w:space="0" w:color="000000"/>
+            </w:tcBorders>
+            <w:shd w:val="clear" w:color="auto" w:fill="FFFFFF"/>
+            <w:noWrap/>
+            <w:tcMar>
+              <w:top w:w="48" w:type="dxa"/>
+              <w:left w:w="48" w:type="dxa"/>
+              <w:bottom w:w="48" w:type="dxa"/>
+              <w:right w:w="48" w:type="dxa"/>
+            </w:tcMar>
+            <w:vAlign w:val="center"/>
+            <w:hideMark/>
+          </w:tcPr>
+          <w:p>
+            <w:pPr>
+              <w:spacing w:before="100" w:beforeAutospacing="1" w:after="100" w:afterAutospacing="1"/>
+              <w:outlineLvl w:val="1"/>
+              <w:rPr>
+                <w:rFonts w:ascii="TH SarabunPSK" w:eastAsia="Times New Roman" w:hAnsi="TH SarabunPSK" w:cs="TH SarabunPSK"/>
+                <w:color w:val="000000"/>
+                <w:sz w:val="32"/>
+                <w:szCs w:val="32"/>
+                <w:lang w:bidi="th-TH"/>
+              </w:rPr>
+            </w:pPr>
+            <w:proofErr w:type="spellStart"/>
+            <w:r>
+              <w:rPr>
+                <w:rFonts w:ascii="TH SarabunPSK" w:eastAsia="Times New Roman" w:hAnsi="TH SarabunPSK" w:cs="TH SarabunPSK"/>
+                <w:color w:val="000000"/>
+                <w:sz w:val="32"/>
+                <w:szCs w:val="32"/>
+                <w:lang w:bidi="th-TH"/>
+              </w:rPr>
               <w:t>complaint_id_last</w:t>
             </w:r>
             <w:proofErr w:type="spellEnd"/>
@@ -1502,6 +1706,26 @@
               <w:ind w:left="128"/>
               <w:outlineLvl w:val="1"/>
               <w:rPr>
+                <w:rFonts w:ascii="TH SarabunPSK" w:eastAsia="Times New Roman" w:hAnsi="TH SarabunPSK" w:cs="TH SarabunPSK"/>
+                <w:color w:val="000000"/>
+                <w:sz w:val="32"/>
+                <w:szCs w:val="32"/>
+                <w:cs/>
+                <w:lang w:bidi="th-TH"/>
+              </w:rPr>
+            </w:pPr>
+            <w:r>
+              <w:rPr>
+                <w:rFonts w:ascii="TH SarabunPSK" w:eastAsia="Times New Roman" w:hAnsi="TH SarabunPSK" w:cs="TH SarabunPSK"/>
+                <w:color w:val="000000"/>
+                <w:sz w:val="32"/>
+                <w:szCs w:val="32"/>
+                <w:lang w:bidi="th-TH"/>
+              </w:rPr>
+              <w:t xml:space="preserve">Running </w:t>
+            </w:r>
+            <w:r>
+              <w:rPr>
                 <w:rFonts w:ascii="TH SarabunPSK" w:eastAsia="Times New Roman" w:hAnsi="TH SarabunPSK" w:cs="TH SarabunPSK" w:hint="cs"/>
                 <w:color w:val="000000"/>
                 <w:sz w:val="32"/>
@@ -1509,30 +1733,8 @@
                 <w:cs/>
                 <w:lang w:bidi="th-TH"/>
               </w:rPr>
-            </w:pPr>
-            <w:r>
-              <w:rPr>
-                <w:rFonts w:ascii="TH SarabunPSK" w:eastAsia="Times New Roman" w:hAnsi="TH SarabunPSK" w:cs="TH SarabunPSK"/>
-                <w:color w:val="000000"/>
-                <w:sz w:val="32"/>
-                <w:szCs w:val="32"/>
-                <w:lang w:bidi="th-TH"/>
-              </w:rPr>
-              <w:t xml:space="preserve">Running </w:t>
-            </w:r>
-            <w:r>
-              <w:rPr>
-                <w:rFonts w:ascii="TH SarabunPSK" w:eastAsia="Times New Roman" w:hAnsi="TH SarabunPSK" w:cs="TH SarabunPSK" w:hint="cs"/>
-                <w:color w:val="000000"/>
-                <w:sz w:val="32"/>
-                <w:szCs w:val="32"/>
-                <w:cs/>
-                <w:lang w:bidi="th-TH"/>
-              </w:rPr>
               <w:t>เลขข้อร้องเรียน</w:t>
             </w:r>
-            <w:bookmarkStart w:id="0" w:name="_GoBack"/>
-            <w:bookmarkEnd w:id="0"/>
           </w:p>
         </w:tc>
       </w:tr>
@@ -1958,6 +2160,7 @@
   <w:style w:type="character" w:default="1" w:styleId="DefaultParagraphFont">
     <w:name w:val="Default Paragraph Font"/>
     <w:uiPriority w:val="1"/>
+    <w:semiHidden/>
     <w:unhideWhenUsed/>
   </w:style>
   <w:style w:type="table" w:default="1" w:styleId="TableNormal">

</xml_diff>